<commit_message>
Continuazione Analisi Tecnica e Inizio Codice
</commit_message>
<xml_diff>
--- a/Analisi Tecnica Fantacalcio.docx
+++ b/Analisi Tecnica Fantacalcio.docx
@@ -12,85 +12,7 @@
     </w:p>
     <w:p>
       <w:r>
-        <w:t>Nella classe Calciatore saranno presenti questi attributi:</w:t>
-      </w:r>
-    </w:p>
-    <w:p>
-      <w:pPr>
-        <w:pStyle w:val="Paragrafoelenco"/>
-        <w:numPr>
-          <w:ilvl w:val="0"/>
-          <w:numId w:val="1"/>
-        </w:numPr>
-      </w:pPr>
-      <w:r>
-        <w:t>Nome e cognome del giocatore;</w:t>
-      </w:r>
-    </w:p>
-    <w:p>
-      <w:pPr>
-        <w:pStyle w:val="Paragrafoelenco"/>
-        <w:numPr>
-          <w:ilvl w:val="0"/>
-          <w:numId w:val="1"/>
-        </w:numPr>
-      </w:pPr>
-      <w:r>
-        <w:t>Ruolo del giocatore;</w:t>
-      </w:r>
-    </w:p>
-    <w:p>
-      <w:pPr>
-        <w:pStyle w:val="Paragrafoelenco"/>
-        <w:numPr>
-          <w:ilvl w:val="0"/>
-          <w:numId w:val="1"/>
-        </w:numPr>
-      </w:pPr>
-      <w:r>
-        <w:t>Squadra di appartenenza;</w:t>
-      </w:r>
-    </w:p>
-    <w:p>
-      <w:pPr>
-        <w:pStyle w:val="Paragrafoelenco"/>
-        <w:numPr>
-          <w:ilvl w:val="0"/>
-          <w:numId w:val="1"/>
-        </w:numPr>
-      </w:pPr>
-      <w:r>
-        <w:t>Punteggio partita;</w:t>
-      </w:r>
-    </w:p>
-    <w:p>
-      <w:pPr>
-        <w:pStyle w:val="Paragrafoelenco"/>
-        <w:numPr>
-          <w:ilvl w:val="0"/>
-          <w:numId w:val="1"/>
-        </w:numPr>
-      </w:pPr>
-      <w:proofErr w:type="spellStart"/>
-      <w:r>
-        <w:t>bool</w:t>
-      </w:r>
-      <w:proofErr w:type="spellEnd"/>
-      <w:r>
-        <w:t xml:space="preserve"> </w:t>
-      </w:r>
-      <w:proofErr w:type="spellStart"/>
-      <w:r>
-        <w:t>giàassegnato</w:t>
-      </w:r>
-      <w:proofErr w:type="spellEnd"/>
-      <w:r>
-        <w:t>;</w:t>
-      </w:r>
-    </w:p>
-    <w:p>
-      <w:r>
-        <w:t>E i metodi presenti saranno:</w:t>
+        <w:t>Altri metodi presenti saranno:</w:t>
       </w:r>
     </w:p>
     <w:p>
@@ -104,7 +26,7 @@
       <w:proofErr w:type="spellStart"/>
       <w:proofErr w:type="gramStart"/>
       <w:r>
-        <w:t>AssegnazioneGiocatori</w:t>
+        <w:t>EsistenzaCampionato</w:t>
       </w:r>
       <w:proofErr w:type="spellEnd"/>
       <w:r>
@@ -126,7 +48,7 @@
       <w:proofErr w:type="spellStart"/>
       <w:proofErr w:type="gramStart"/>
       <w:r>
-        <w:t>EsistenzaCampionato</w:t>
+        <w:t>CreazioneCampionato</w:t>
       </w:r>
       <w:proofErr w:type="spellEnd"/>
       <w:r>
@@ -138,11 +60,6 @@
       </w:r>
     </w:p>
     <w:p>
-      <w:r>
-        <w:t>I giocatori avranno i seguenti attributi:</w:t>
-      </w:r>
-    </w:p>
-    <w:p>
       <w:pPr>
         <w:pStyle w:val="Paragrafoelenco"/>
         <w:numPr>
@@ -150,8 +67,88 @@
           <w:numId w:val="2"/>
         </w:numPr>
       </w:pPr>
-      <w:r>
-        <w:t>Nome del giocatore;</w:t>
+    </w:p>
+    <w:p>
+      <w:r>
+        <w:t>Nella classe Calciatore saranno presenti questi attributi:</w:t>
+      </w:r>
+    </w:p>
+    <w:p>
+      <w:pPr>
+        <w:pStyle w:val="Paragrafoelenco"/>
+        <w:numPr>
+          <w:ilvl w:val="0"/>
+          <w:numId w:val="1"/>
+        </w:numPr>
+      </w:pPr>
+      <w:r>
+        <w:t>Nome e cognome del giocatore;</w:t>
+      </w:r>
+    </w:p>
+    <w:p>
+      <w:pPr>
+        <w:pStyle w:val="Paragrafoelenco"/>
+        <w:numPr>
+          <w:ilvl w:val="0"/>
+          <w:numId w:val="1"/>
+        </w:numPr>
+      </w:pPr>
+      <w:r>
+        <w:t>Ruolo del giocatore;</w:t>
+      </w:r>
+    </w:p>
+    <w:p>
+      <w:pPr>
+        <w:pStyle w:val="Paragrafoelenco"/>
+        <w:numPr>
+          <w:ilvl w:val="0"/>
+          <w:numId w:val="1"/>
+        </w:numPr>
+      </w:pPr>
+      <w:r>
+        <w:t>Squadra di appartenenza;</w:t>
+      </w:r>
+    </w:p>
+    <w:p>
+      <w:pPr>
+        <w:pStyle w:val="Paragrafoelenco"/>
+        <w:numPr>
+          <w:ilvl w:val="0"/>
+          <w:numId w:val="1"/>
+        </w:numPr>
+      </w:pPr>
+      <w:r>
+        <w:t>Punteggio partita;</w:t>
+      </w:r>
+    </w:p>
+    <w:p>
+      <w:pPr>
+        <w:pStyle w:val="Paragrafoelenco"/>
+        <w:numPr>
+          <w:ilvl w:val="0"/>
+          <w:numId w:val="1"/>
+        </w:numPr>
+      </w:pPr>
+      <w:proofErr w:type="spellStart"/>
+      <w:r>
+        <w:t>bool</w:t>
+      </w:r>
+      <w:proofErr w:type="spellEnd"/>
+      <w:r>
+        <w:t xml:space="preserve"> </w:t>
+      </w:r>
+      <w:proofErr w:type="spellStart"/>
+      <w:r>
+        <w:t>giàassegnato</w:t>
+      </w:r>
+      <w:proofErr w:type="spellEnd"/>
+      <w:r>
+        <w:t>;</w:t>
+      </w:r>
+    </w:p>
+    <w:p>
+      <w:r>
+        <w:t>E i metodi presenti saranno:</w:t>
       </w:r>
     </w:p>
     <w:p>
@@ -160,52 +157,108 @@
         <w:numPr>
           <w:ilvl w:val="0"/>
           <w:numId w:val="2"/>
-        </w:numPr>
-      </w:pPr>
-      <w:r>
-        <w:t>Punteggio;</w:t>
-      </w:r>
-    </w:p>
-    <w:p>
-      <w:pPr>
-        <w:pStyle w:val="Paragrafoelenco"/>
-        <w:numPr>
-          <w:ilvl w:val="0"/>
-          <w:numId w:val="2"/>
-        </w:numPr>
-      </w:pPr>
-      <w:r>
-        <w:t>List Rosa del giocatore;</w:t>
-      </w:r>
-    </w:p>
-    <w:p>
-      <w:pPr>
-        <w:pStyle w:val="Paragrafoelenco"/>
-        <w:numPr>
-          <w:ilvl w:val="0"/>
-          <w:numId w:val="2"/>
-        </w:numPr>
-      </w:pPr>
-      <w:r>
-        <w:t>List Formazione del giocatore;</w:t>
-      </w:r>
-    </w:p>
-    <w:p>
-      <w:r>
-        <w:t>I metodi usati nella classe “giocatori” sono:</w:t>
-      </w:r>
-    </w:p>
-    <w:p>
-      <w:pPr>
-        <w:pStyle w:val="Paragrafoelenco"/>
-        <w:numPr>
-          <w:ilvl w:val="0"/>
-          <w:numId w:val="3"/>
         </w:numPr>
       </w:pPr>
       <w:proofErr w:type="spellStart"/>
       <w:proofErr w:type="gramStart"/>
       <w:r>
+        <w:t>CreazioneCalciatori</w:t>
+      </w:r>
+      <w:proofErr w:type="spellEnd"/>
+      <w:r>
+        <w:t>(</w:t>
+      </w:r>
+      <w:proofErr w:type="gramEnd"/>
+      <w:r>
+        <w:t>);</w:t>
+      </w:r>
+    </w:p>
+    <w:p>
+      <w:r>
+        <w:t>I giocatori avranno i seguenti attributi:</w:t>
+      </w:r>
+    </w:p>
+    <w:p>
+      <w:pPr>
+        <w:pStyle w:val="Paragrafoelenco"/>
+        <w:numPr>
+          <w:ilvl w:val="0"/>
+          <w:numId w:val="2"/>
+        </w:numPr>
+      </w:pPr>
+      <w:r>
+        <w:t>Nome del giocatore;</w:t>
+      </w:r>
+    </w:p>
+    <w:p>
+      <w:pPr>
+        <w:pStyle w:val="Paragrafoelenco"/>
+        <w:numPr>
+          <w:ilvl w:val="0"/>
+          <w:numId w:val="2"/>
+        </w:numPr>
+      </w:pPr>
+      <w:r>
+        <w:t>Punteggio;</w:t>
+      </w:r>
+    </w:p>
+    <w:p>
+      <w:pPr>
+        <w:pStyle w:val="Paragrafoelenco"/>
+        <w:numPr>
+          <w:ilvl w:val="0"/>
+          <w:numId w:val="2"/>
+        </w:numPr>
+      </w:pPr>
+      <w:proofErr w:type="gramStart"/>
+      <w:r>
+        <w:t>Crediti(</w:t>
+      </w:r>
+      <w:proofErr w:type="gramEnd"/>
+      <w:r>
+        <w:t>che per tutti saranno pari a 1000);</w:t>
+      </w:r>
+    </w:p>
+    <w:p>
+      <w:pPr>
+        <w:pStyle w:val="Paragrafoelenco"/>
+        <w:numPr>
+          <w:ilvl w:val="0"/>
+          <w:numId w:val="2"/>
+        </w:numPr>
+      </w:pPr>
+      <w:r>
+        <w:t>List Rosa del giocatore;</w:t>
+      </w:r>
+    </w:p>
+    <w:p>
+      <w:pPr>
+        <w:pStyle w:val="Paragrafoelenco"/>
+        <w:numPr>
+          <w:ilvl w:val="0"/>
+          <w:numId w:val="2"/>
+        </w:numPr>
+      </w:pPr>
+      <w:r>
+        <w:t>List Formazione del giocatore;</w:t>
+      </w:r>
+    </w:p>
+    <w:p>
+      <w:r>
+        <w:t>I metodi usati nella classe “giocatori” sono:</w:t>
+      </w:r>
+    </w:p>
+    <w:p>
+      <w:pPr>
+        <w:pStyle w:val="Paragrafoelenco"/>
+        <w:numPr>
+          <w:ilvl w:val="0"/>
+          <w:numId w:val="3"/>
+        </w:numPr>
+      </w:pPr>
+      <w:proofErr w:type="spellStart"/>
+      <w:proofErr w:type="gramStart"/>
+      <w:r>
         <w:t>ControlloNomeInserito</w:t>
       </w:r>
       <w:proofErr w:type="spellEnd"/>
@@ -242,106 +295,388 @@
           <w:numId w:val="3"/>
         </w:numPr>
       </w:pPr>
+      <w:proofErr w:type="spellStart"/>
+      <w:proofErr w:type="gramStart"/>
+      <w:r>
+        <w:t>AssegnazioneRosa</w:t>
+      </w:r>
+      <w:proofErr w:type="spellEnd"/>
+      <w:r>
+        <w:t>(</w:t>
+      </w:r>
+      <w:proofErr w:type="gramEnd"/>
+      <w:r>
+        <w:t>);</w:t>
+      </w:r>
+    </w:p>
+    <w:p>
+      <w:pPr>
+        <w:pStyle w:val="Paragrafoelenco"/>
+        <w:numPr>
+          <w:ilvl w:val="0"/>
+          <w:numId w:val="3"/>
+        </w:numPr>
+      </w:pPr>
+      <w:proofErr w:type="spellStart"/>
+      <w:proofErr w:type="gramStart"/>
+      <w:r>
+        <w:t>AssegnazioneFormazione</w:t>
+      </w:r>
+      <w:proofErr w:type="spellEnd"/>
+      <w:r>
+        <w:t>(</w:t>
+      </w:r>
+      <w:proofErr w:type="gramEnd"/>
+      <w:r>
+        <w:t>);</w:t>
+      </w:r>
+    </w:p>
+    <w:p>
+      <w:r>
+        <w:t xml:space="preserve">Nella classe Partita saranno presenti questi metodi: </w:t>
+      </w:r>
+    </w:p>
+    <w:p>
+      <w:pPr>
+        <w:pStyle w:val="Paragrafoelenco"/>
+        <w:numPr>
+          <w:ilvl w:val="0"/>
+          <w:numId w:val="5"/>
+        </w:numPr>
+      </w:pPr>
+      <w:proofErr w:type="spellStart"/>
+      <w:proofErr w:type="gramStart"/>
+      <w:r>
+        <w:t>GenerazionePartite</w:t>
+      </w:r>
+      <w:proofErr w:type="spellEnd"/>
+      <w:r>
+        <w:t>(</w:t>
+      </w:r>
+      <w:proofErr w:type="gramEnd"/>
+      <w:r>
+        <w:t>);</w:t>
+      </w:r>
+    </w:p>
+    <w:p>
+      <w:pPr>
+        <w:pStyle w:val="Paragrafoelenco"/>
+        <w:numPr>
+          <w:ilvl w:val="0"/>
+          <w:numId w:val="5"/>
+        </w:numPr>
+      </w:pPr>
+      <w:proofErr w:type="spellStart"/>
+      <w:proofErr w:type="gramStart"/>
+      <w:r>
+        <w:t>AssegnazionePunteggiGiocatori</w:t>
+      </w:r>
+      <w:proofErr w:type="spellEnd"/>
+      <w:r>
+        <w:t>(</w:t>
+      </w:r>
+      <w:proofErr w:type="gramEnd"/>
+      <w:r>
+        <w:t>);</w:t>
+      </w:r>
+    </w:p>
+    <w:p>
+      <w:pPr>
+        <w:pStyle w:val="Paragrafoelenco"/>
+        <w:numPr>
+          <w:ilvl w:val="0"/>
+          <w:numId w:val="5"/>
+        </w:numPr>
+      </w:pPr>
+      <w:proofErr w:type="spellStart"/>
+      <w:proofErr w:type="gramStart"/>
+      <w:r>
+        <w:t>DichiarazioneVincitore</w:t>
+      </w:r>
+      <w:proofErr w:type="spellEnd"/>
+      <w:r>
+        <w:t>(</w:t>
+      </w:r>
+      <w:proofErr w:type="gramEnd"/>
+      <w:r>
+        <w:t>);</w:t>
+      </w:r>
+    </w:p>
+    <w:p>
+      <w:r>
+        <w:t xml:space="preserve">Nel </w:t>
+      </w:r>
+      <w:proofErr w:type="spellStart"/>
+      <w:r>
+        <w:t>main</w:t>
+      </w:r>
+      <w:proofErr w:type="spellEnd"/>
+      <w:r>
+        <w:t xml:space="preserve"> il programma inizialmente crea una lista di calciatori inserendo tutti i calciatori presenti nel file.txt nella lista e assegnando a ciascuno il valore </w:t>
+      </w:r>
+      <w:r>
+        <w:t>dell’attributo “</w:t>
+      </w:r>
+      <w:proofErr w:type="spellStart"/>
+      <w:r>
+        <w:t>giàassegnato</w:t>
+      </w:r>
+      <w:proofErr w:type="spellEnd"/>
+      <w:r>
+        <w:t>”</w:t>
+      </w:r>
+      <w:r>
+        <w:t xml:space="preserve"> pari a false;</w:t>
+      </w:r>
+    </w:p>
+    <w:p>
+      <w:r>
+        <w:t>In seguito verranno mostrati due possibilità all’utente:</w:t>
+      </w:r>
+    </w:p>
+    <w:p>
+      <w:pPr>
+        <w:pStyle w:val="Paragrafoelenco"/>
+        <w:numPr>
+          <w:ilvl w:val="0"/>
+          <w:numId w:val="4"/>
+        </w:numPr>
+      </w:pPr>
+      <w:r>
+        <w:t>“Inizia nuovo campionato”</w:t>
+      </w:r>
+      <w:r>
+        <w:t xml:space="preserve"> con il quale verrà creato una nuova directory con il nome del Campionato che verrà assegnato dall’utente</w:t>
+      </w:r>
+      <w:r>
+        <w:t>;</w:t>
+      </w:r>
+    </w:p>
+    <w:p>
+      <w:pPr>
+        <w:pStyle w:val="Paragrafoelenco"/>
+        <w:numPr>
+          <w:ilvl w:val="0"/>
+          <w:numId w:val="4"/>
+        </w:numPr>
+      </w:pPr>
+      <w:r>
+        <w:t>“Seleziona Campionato già cominciato”</w:t>
+      </w:r>
+      <w:r>
+        <w:t xml:space="preserve"> controlla che nella directory “Campionati” esista il campionato che l’utente ha scritto da tastiera e se non esiste verranno scritti i nomi dei campionati esistenti oppure costringe l’utente a creare un nuovo campionato</w:t>
+      </w:r>
+      <w:r>
+        <w:t>;</w:t>
+      </w:r>
+    </w:p>
+    <w:p>
+      <w:r>
+        <w:t>Quando l’utente crea un campionato, inserirà inizialmente il numero di giocatori che saranno compresi tra 2 e 10(per ora) e per ciascuno inserirà il suo nickname e controllerà che sia diverso da quello di altri.</w:t>
+      </w:r>
+    </w:p>
+    <w:p>
+      <w:r>
+        <w:lastRenderedPageBreak/>
+        <w:t>Nella lista “Giocatori” verrà creata una nuova linea per ciascun nome inserito dall’utente.</w:t>
+      </w:r>
+    </w:p>
+    <w:p>
+      <w:r>
+        <w:t xml:space="preserve">Dopo aver, con la funzione </w:t>
+      </w:r>
+      <w:proofErr w:type="gramStart"/>
+      <w:r>
+        <w:t>Asta(</w:t>
+      </w:r>
+      <w:proofErr w:type="gramEnd"/>
+      <w:r>
+        <w:t xml:space="preserve">), l’utente potrà selezionare uno alla volta i calciatori presenti nella lista “Calciatori” e, mediante un </w:t>
+      </w:r>
+      <w:proofErr w:type="spellStart"/>
+      <w:r>
+        <w:t>if</w:t>
+      </w:r>
+      <w:proofErr w:type="spellEnd"/>
+      <w:r>
+        <w:t>, verrà controllato che quel calciatore non sia già stato assegnato a uno dei giocatori. Se il calciatore selezionato non appartiene a nessun giocatore allora uno alla volta, i giocatori potranno inserire il prezzo dell’offerta per il calciatore e, appena tutti avranno fatto la loro offerta verrà controllato chi ha fatto l’offerta maggiore e se l’hanno inserito due o più giocatori, verrà scelto casualmente fra i giocatori che hanno fatto quell’offerta,  gli verrà ass</w:t>
+      </w:r>
+      <w:r>
+        <w:t xml:space="preserve">egnato il giocatore nella list </w:t>
+      </w:r>
+      <w:proofErr w:type="spellStart"/>
+      <w:r>
+        <w:t>RosadelGiocatore</w:t>
+      </w:r>
+      <w:proofErr w:type="spellEnd"/>
+      <w:r>
+        <w:t xml:space="preserve"> tramite la funzione </w:t>
+      </w:r>
+      <w:proofErr w:type="spellStart"/>
+      <w:r>
+        <w:t>AssegnazioneRosa</w:t>
+      </w:r>
+      <w:proofErr w:type="spellEnd"/>
+      <w:r>
+        <w:t xml:space="preserve">() e per assegnargli il </w:t>
+      </w:r>
+      <w:r>
+        <w:t>calciatore,</w:t>
+      </w:r>
+      <w:r>
+        <w:t xml:space="preserve"> verrà passato l’id del </w:t>
+      </w:r>
+      <w:r>
+        <w:t>calciatore</w:t>
+      </w:r>
+      <w:r>
+        <w:t xml:space="preserve"> nella lista “Calciatori”</w:t>
+      </w:r>
+    </w:p>
+    <w:p>
+      <w:r>
+        <w:t>Appena</w:t>
+      </w:r>
+      <w:r>
+        <w:t xml:space="preserve"> ciascuno</w:t>
+      </w:r>
+      <w:r>
+        <w:t xml:space="preserve"> </w:t>
+      </w:r>
+      <w:r>
+        <w:t>de</w:t>
+      </w:r>
+      <w:r>
+        <w:t>i giocatori avr</w:t>
+      </w:r>
+      <w:r>
+        <w:t>à</w:t>
+      </w:r>
+      <w:r>
+        <w:t xml:space="preserve"> almeno 11 calciatori all’interno della propria lista, l’utente potrà terminare l’asta e passare all’assegnazione delle formazioni in cui ogni giocatore, in base alla r</w:t>
+      </w:r>
+      <w:r>
+        <w:t>osa che hanno, possono assegnare 11 calciatori della propria rosa nella formazione</w:t>
+      </w:r>
+      <w:r>
+        <w:t>.</w:t>
+      </w:r>
+    </w:p>
+    <w:p>
+      <w:r>
+        <w:t xml:space="preserve">Dopo l’assegnazione delle formazioni, viene creato un file per ogni singolo giocatore in cui verranno </w:t>
+      </w:r>
+      <w:r>
+        <w:t>salvate le rose di ogni giocatore. I file serviranno nel caso in cui l’utente riapri il programma più avanti nel tempo, in questo modo ogni giocatore avrà la sua rosa e potrà modificare la formazione in base alla rosa.</w:t>
+      </w:r>
+    </w:p>
+    <w:p>
+      <w:r>
+        <w:t xml:space="preserve">Nel caso in cui </w:t>
+      </w:r>
+      <w:r>
+        <w:t xml:space="preserve">un giocatore assegni un calciatore in un ruolo che non sarebbe il suo, verrà applicato un </w:t>
+      </w:r>
+      <w:proofErr w:type="spellStart"/>
+      <w:r>
+        <w:t>malus</w:t>
+      </w:r>
+      <w:proofErr w:type="spellEnd"/>
+      <w:r>
+        <w:t xml:space="preserve"> nell’assegnazione del punteggio a quel giocatore:</w:t>
+      </w:r>
+    </w:p>
+    <w:p>
+      <w:pPr>
+        <w:pStyle w:val="Paragrafoelenco"/>
+        <w:numPr>
+          <w:ilvl w:val="0"/>
+          <w:numId w:val="6"/>
+        </w:numPr>
+      </w:pPr>
+      <w:r>
+        <w:t xml:space="preserve">Se assegna un attaccante, un centrocampista, un difensore, o un portiere in uno degli altri ruoli, avrà un </w:t>
+      </w:r>
+      <w:proofErr w:type="spellStart"/>
+      <w:r>
+        <w:t>malus</w:t>
+      </w:r>
+      <w:proofErr w:type="spellEnd"/>
+      <w:r>
+        <w:t xml:space="preserve"> per cui il suo punteggio che verrà estratto sarà diminuito di 1 o 2;</w:t>
+      </w:r>
+    </w:p>
+    <w:p>
+      <w:r>
+        <w:t xml:space="preserve">Dopo verrà richiamata la funzione </w:t>
+      </w:r>
+      <w:proofErr w:type="spellStart"/>
+      <w:proofErr w:type="gramStart"/>
+      <w:r>
+        <w:t>GenerazionePartite</w:t>
+      </w:r>
+      <w:proofErr w:type="spellEnd"/>
+      <w:r>
+        <w:t>(</w:t>
+      </w:r>
+      <w:proofErr w:type="gramEnd"/>
+      <w:r>
+        <w:t>) che sceglie casualmente le squadre che si sfideranno e lo fa per ogni giornata.</w:t>
+      </w:r>
+    </w:p>
+    <w:p>
+      <w:r>
+        <w:t xml:space="preserve">Dopo verrà richiamata la funzione </w:t>
+      </w:r>
+      <w:proofErr w:type="spellStart"/>
+      <w:proofErr w:type="gramStart"/>
+      <w:r>
+        <w:t>AssegnazionePunteggiGiocatori</w:t>
+      </w:r>
+      <w:proofErr w:type="spellEnd"/>
+      <w:r>
+        <w:t>(</w:t>
+      </w:r>
+      <w:proofErr w:type="gramEnd"/>
+      <w:r>
+        <w:t xml:space="preserve">) che </w:t>
+      </w:r>
+      <w:r>
+        <w:t xml:space="preserve">per ogni calciatore di ciascuna formazione di ogni singolo giocatore andrà ad assegnare un punteggio compreso tra 2 o </w:t>
+      </w:r>
+      <w:r>
+        <w:t>12 ed, in caso in cui il giocatore abbia assegnato il calciatore in ruolo diverso da quello previsto dalla lista Calciatori, il punteggio verrà diminuito di 2.</w:t>
+      </w:r>
+    </w:p>
+    <w:p>
+      <w:r>
+        <w:t xml:space="preserve">Dopo aver generato i punteggi dei singoli calciatori, verrà chiamata la funzione </w:t>
+      </w:r>
+      <w:proofErr w:type="spellStart"/>
+      <w:proofErr w:type="gramStart"/>
+      <w:r>
+        <w:t>Dichiara</w:t>
+      </w:r>
+      <w:r>
+        <w:t>zioneVincitore</w:t>
+      </w:r>
+      <w:proofErr w:type="spellEnd"/>
+      <w:r>
+        <w:t>(</w:t>
+      </w:r>
+      <w:proofErr w:type="gramEnd"/>
+      <w:r>
+        <w:t>) che dichiarerà i vincitori di quella giornata</w:t>
+      </w:r>
+      <w:r>
+        <w:t xml:space="preserve"> che otterranno altri 3 punti.</w:t>
+      </w:r>
+    </w:p>
+    <w:p>
       <w:bookmarkStart w:id="0" w:name="_GoBack"/>
       <w:bookmarkEnd w:id="0"/>
     </w:p>
-    <w:p>
-      <w:pPr>
-        <w:pStyle w:val="Paragrafoelenco"/>
-        <w:numPr>
-          <w:ilvl w:val="0"/>
-          <w:numId w:val="3"/>
-        </w:numPr>
-      </w:pPr>
-      <w:proofErr w:type="gramStart"/>
-      <w:r>
-        <w:t>..</w:t>
-      </w:r>
-      <w:proofErr w:type="gramEnd"/>
-      <w:r>
-        <w:t>(Funzioni per la partita)</w:t>
-      </w:r>
-    </w:p>
-    <w:p>
-      <w:pPr>
-        <w:pStyle w:val="Paragrafoelenco"/>
-        <w:numPr>
-          <w:ilvl w:val="0"/>
-          <w:numId w:val="3"/>
-        </w:numPr>
-      </w:pPr>
-      <w:r>
-        <w:t>…</w:t>
-      </w:r>
-    </w:p>
-    <w:p>
-      <w:pPr>
-        <w:pStyle w:val="Paragrafoelenco"/>
-        <w:numPr>
-          <w:ilvl w:val="0"/>
-          <w:numId w:val="3"/>
-        </w:numPr>
-      </w:pPr>
-      <w:r>
-        <w:t>.</w:t>
-      </w:r>
-    </w:p>
-    <w:p>
-      <w:r>
-        <w:t xml:space="preserve">Nel </w:t>
-      </w:r>
-      <w:proofErr w:type="spellStart"/>
-      <w:r>
-        <w:t>main</w:t>
-      </w:r>
-      <w:proofErr w:type="spellEnd"/>
-      <w:r>
-        <w:t xml:space="preserve"> il programma inizialmente crea una lista di calciatori inserendo tutti i calciatori presenti nel file.txt nella lista e assegnando a ciascuno il valore </w:t>
-      </w:r>
-      <w:r>
-        <w:t>dell’attributo “</w:t>
-      </w:r>
-      <w:proofErr w:type="spellStart"/>
-      <w:r>
-        <w:t>giàassegnato</w:t>
-      </w:r>
-      <w:proofErr w:type="spellEnd"/>
-      <w:r>
-        <w:t>”</w:t>
-      </w:r>
-      <w:r>
-        <w:t xml:space="preserve"> pari a false;</w:t>
-      </w:r>
-    </w:p>
-    <w:p>
-      <w:r>
-        <w:t>In seguito verranno mostrati due possibilità all’utente:</w:t>
-      </w:r>
-    </w:p>
-    <w:p>
-      <w:pPr>
-        <w:pStyle w:val="Paragrafoelenco"/>
-        <w:numPr>
-          <w:ilvl w:val="0"/>
-          <w:numId w:val="4"/>
-        </w:numPr>
-      </w:pPr>
-      <w:r>
-        <w:t>“Inizia nuovo campionato”;</w:t>
-      </w:r>
-    </w:p>
-    <w:p>
-      <w:pPr>
-        <w:pStyle w:val="Paragrafoelenco"/>
-        <w:numPr>
-          <w:ilvl w:val="0"/>
-          <w:numId w:val="4"/>
-        </w:numPr>
-      </w:pPr>
-      <w:r>
-        <w:t>“Seleziona Campionato già cominciato”;</w:t>
-      </w:r>
-    </w:p>
+    <w:p/>
     <w:sectPr>
       <w:headerReference w:type="default" r:id="rId7"/>
       <w:pgSz w:w="11906" w:h="16838"/>
@@ -882,6 +1217,232 @@
       </w:rPr>
     </w:lvl>
   </w:abstractNum>
+  <w:abstractNum w:abstractNumId="4" w15:restartNumberingAfterBreak="0">
+    <w:nsid w:val="75051995"/>
+    <w:multiLevelType w:val="hybridMultilevel"/>
+    <w:tmpl w:val="523643FE"/>
+    <w:lvl w:ilvl="0" w:tplc="04100001">
+      <w:start w:val="1"/>
+      <w:numFmt w:val="bullet"/>
+      <w:lvlText w:val=""/>
+      <w:lvlJc w:val="left"/>
+      <w:pPr>
+        <w:ind w:left="720" w:hanging="360"/>
+      </w:pPr>
+      <w:rPr>
+        <w:rFonts w:ascii="Symbol" w:hAnsi="Symbol" w:hint="default"/>
+      </w:rPr>
+    </w:lvl>
+    <w:lvl w:ilvl="1" w:tplc="04100003" w:tentative="1">
+      <w:start w:val="1"/>
+      <w:numFmt w:val="bullet"/>
+      <w:lvlText w:val="o"/>
+      <w:lvlJc w:val="left"/>
+      <w:pPr>
+        <w:ind w:left="1440" w:hanging="360"/>
+      </w:pPr>
+      <w:rPr>
+        <w:rFonts w:ascii="Courier New" w:hAnsi="Courier New" w:cs="Courier New" w:hint="default"/>
+      </w:rPr>
+    </w:lvl>
+    <w:lvl w:ilvl="2" w:tplc="04100005" w:tentative="1">
+      <w:start w:val="1"/>
+      <w:numFmt w:val="bullet"/>
+      <w:lvlText w:val=""/>
+      <w:lvlJc w:val="left"/>
+      <w:pPr>
+        <w:ind w:left="2160" w:hanging="360"/>
+      </w:pPr>
+      <w:rPr>
+        <w:rFonts w:ascii="Wingdings" w:hAnsi="Wingdings" w:hint="default"/>
+      </w:rPr>
+    </w:lvl>
+    <w:lvl w:ilvl="3" w:tplc="04100001" w:tentative="1">
+      <w:start w:val="1"/>
+      <w:numFmt w:val="bullet"/>
+      <w:lvlText w:val=""/>
+      <w:lvlJc w:val="left"/>
+      <w:pPr>
+        <w:ind w:left="2880" w:hanging="360"/>
+      </w:pPr>
+      <w:rPr>
+        <w:rFonts w:ascii="Symbol" w:hAnsi="Symbol" w:hint="default"/>
+      </w:rPr>
+    </w:lvl>
+    <w:lvl w:ilvl="4" w:tplc="04100003" w:tentative="1">
+      <w:start w:val="1"/>
+      <w:numFmt w:val="bullet"/>
+      <w:lvlText w:val="o"/>
+      <w:lvlJc w:val="left"/>
+      <w:pPr>
+        <w:ind w:left="3600" w:hanging="360"/>
+      </w:pPr>
+      <w:rPr>
+        <w:rFonts w:ascii="Courier New" w:hAnsi="Courier New" w:cs="Courier New" w:hint="default"/>
+      </w:rPr>
+    </w:lvl>
+    <w:lvl w:ilvl="5" w:tplc="04100005" w:tentative="1">
+      <w:start w:val="1"/>
+      <w:numFmt w:val="bullet"/>
+      <w:lvlText w:val=""/>
+      <w:lvlJc w:val="left"/>
+      <w:pPr>
+        <w:ind w:left="4320" w:hanging="360"/>
+      </w:pPr>
+      <w:rPr>
+        <w:rFonts w:ascii="Wingdings" w:hAnsi="Wingdings" w:hint="default"/>
+      </w:rPr>
+    </w:lvl>
+    <w:lvl w:ilvl="6" w:tplc="04100001" w:tentative="1">
+      <w:start w:val="1"/>
+      <w:numFmt w:val="bullet"/>
+      <w:lvlText w:val=""/>
+      <w:lvlJc w:val="left"/>
+      <w:pPr>
+        <w:ind w:left="5040" w:hanging="360"/>
+      </w:pPr>
+      <w:rPr>
+        <w:rFonts w:ascii="Symbol" w:hAnsi="Symbol" w:hint="default"/>
+      </w:rPr>
+    </w:lvl>
+    <w:lvl w:ilvl="7" w:tplc="04100003" w:tentative="1">
+      <w:start w:val="1"/>
+      <w:numFmt w:val="bullet"/>
+      <w:lvlText w:val="o"/>
+      <w:lvlJc w:val="left"/>
+      <w:pPr>
+        <w:ind w:left="5760" w:hanging="360"/>
+      </w:pPr>
+      <w:rPr>
+        <w:rFonts w:ascii="Courier New" w:hAnsi="Courier New" w:cs="Courier New" w:hint="default"/>
+      </w:rPr>
+    </w:lvl>
+    <w:lvl w:ilvl="8" w:tplc="04100005" w:tentative="1">
+      <w:start w:val="1"/>
+      <w:numFmt w:val="bullet"/>
+      <w:lvlText w:val=""/>
+      <w:lvlJc w:val="left"/>
+      <w:pPr>
+        <w:ind w:left="6480" w:hanging="360"/>
+      </w:pPr>
+      <w:rPr>
+        <w:rFonts w:ascii="Wingdings" w:hAnsi="Wingdings" w:hint="default"/>
+      </w:rPr>
+    </w:lvl>
+  </w:abstractNum>
+  <w:abstractNum w:abstractNumId="5" w15:restartNumberingAfterBreak="0">
+    <w:nsid w:val="779C73A1"/>
+    <w:multiLevelType w:val="hybridMultilevel"/>
+    <w:tmpl w:val="6FF8EBEE"/>
+    <w:lvl w:ilvl="0" w:tplc="04100001">
+      <w:start w:val="1"/>
+      <w:numFmt w:val="bullet"/>
+      <w:lvlText w:val=""/>
+      <w:lvlJc w:val="left"/>
+      <w:pPr>
+        <w:ind w:left="720" w:hanging="360"/>
+      </w:pPr>
+      <w:rPr>
+        <w:rFonts w:ascii="Symbol" w:hAnsi="Symbol" w:hint="default"/>
+      </w:rPr>
+    </w:lvl>
+    <w:lvl w:ilvl="1" w:tplc="04100003" w:tentative="1">
+      <w:start w:val="1"/>
+      <w:numFmt w:val="bullet"/>
+      <w:lvlText w:val="o"/>
+      <w:lvlJc w:val="left"/>
+      <w:pPr>
+        <w:ind w:left="1440" w:hanging="360"/>
+      </w:pPr>
+      <w:rPr>
+        <w:rFonts w:ascii="Courier New" w:hAnsi="Courier New" w:cs="Courier New" w:hint="default"/>
+      </w:rPr>
+    </w:lvl>
+    <w:lvl w:ilvl="2" w:tplc="04100005" w:tentative="1">
+      <w:start w:val="1"/>
+      <w:numFmt w:val="bullet"/>
+      <w:lvlText w:val=""/>
+      <w:lvlJc w:val="left"/>
+      <w:pPr>
+        <w:ind w:left="2160" w:hanging="360"/>
+      </w:pPr>
+      <w:rPr>
+        <w:rFonts w:ascii="Wingdings" w:hAnsi="Wingdings" w:hint="default"/>
+      </w:rPr>
+    </w:lvl>
+    <w:lvl w:ilvl="3" w:tplc="04100001" w:tentative="1">
+      <w:start w:val="1"/>
+      <w:numFmt w:val="bullet"/>
+      <w:lvlText w:val=""/>
+      <w:lvlJc w:val="left"/>
+      <w:pPr>
+        <w:ind w:left="2880" w:hanging="360"/>
+      </w:pPr>
+      <w:rPr>
+        <w:rFonts w:ascii="Symbol" w:hAnsi="Symbol" w:hint="default"/>
+      </w:rPr>
+    </w:lvl>
+    <w:lvl w:ilvl="4" w:tplc="04100003" w:tentative="1">
+      <w:start w:val="1"/>
+      <w:numFmt w:val="bullet"/>
+      <w:lvlText w:val="o"/>
+      <w:lvlJc w:val="left"/>
+      <w:pPr>
+        <w:ind w:left="3600" w:hanging="360"/>
+      </w:pPr>
+      <w:rPr>
+        <w:rFonts w:ascii="Courier New" w:hAnsi="Courier New" w:cs="Courier New" w:hint="default"/>
+      </w:rPr>
+    </w:lvl>
+    <w:lvl w:ilvl="5" w:tplc="04100005" w:tentative="1">
+      <w:start w:val="1"/>
+      <w:numFmt w:val="bullet"/>
+      <w:lvlText w:val=""/>
+      <w:lvlJc w:val="left"/>
+      <w:pPr>
+        <w:ind w:left="4320" w:hanging="360"/>
+      </w:pPr>
+      <w:rPr>
+        <w:rFonts w:ascii="Wingdings" w:hAnsi="Wingdings" w:hint="default"/>
+      </w:rPr>
+    </w:lvl>
+    <w:lvl w:ilvl="6" w:tplc="04100001" w:tentative="1">
+      <w:start w:val="1"/>
+      <w:numFmt w:val="bullet"/>
+      <w:lvlText w:val=""/>
+      <w:lvlJc w:val="left"/>
+      <w:pPr>
+        <w:ind w:left="5040" w:hanging="360"/>
+      </w:pPr>
+      <w:rPr>
+        <w:rFonts w:ascii="Symbol" w:hAnsi="Symbol" w:hint="default"/>
+      </w:rPr>
+    </w:lvl>
+    <w:lvl w:ilvl="7" w:tplc="04100003" w:tentative="1">
+      <w:start w:val="1"/>
+      <w:numFmt w:val="bullet"/>
+      <w:lvlText w:val="o"/>
+      <w:lvlJc w:val="left"/>
+      <w:pPr>
+        <w:ind w:left="5760" w:hanging="360"/>
+      </w:pPr>
+      <w:rPr>
+        <w:rFonts w:ascii="Courier New" w:hAnsi="Courier New" w:cs="Courier New" w:hint="default"/>
+      </w:rPr>
+    </w:lvl>
+    <w:lvl w:ilvl="8" w:tplc="04100005" w:tentative="1">
+      <w:start w:val="1"/>
+      <w:numFmt w:val="bullet"/>
+      <w:lvlText w:val=""/>
+      <w:lvlJc w:val="left"/>
+      <w:pPr>
+        <w:ind w:left="6480" w:hanging="360"/>
+      </w:pPr>
+      <w:rPr>
+        <w:rFonts w:ascii="Wingdings" w:hAnsi="Wingdings" w:hint="default"/>
+      </w:rPr>
+    </w:lvl>
+  </w:abstractNum>
   <w:num w:numId="1">
     <w:abstractNumId w:val="2"/>
   </w:num>
@@ -893,6 +1454,12 @@
   </w:num>
   <w:num w:numId="4">
     <w:abstractNumId w:val="0"/>
+  </w:num>
+  <w:num w:numId="5">
+    <w:abstractNumId w:val="5"/>
+  </w:num>
+  <w:num w:numId="6">
+    <w:abstractNumId w:val="4"/>
   </w:num>
 </w:numbering>
 </file>

</xml_diff>

<commit_message>
Finito Analisi tecnica, requisiti e funzionale
</commit_message>
<xml_diff>
--- a/Analisi Tecnica Fantacalcio.docx
+++ b/Analisi Tecnica Fantacalcio.docx
@@ -46,17 +46,12 @@
         </w:numPr>
       </w:pPr>
       <w:proofErr w:type="spellStart"/>
-      <w:proofErr w:type="gramStart"/>
       <w:r>
         <w:t>CreazioneCampionato</w:t>
       </w:r>
       <w:proofErr w:type="spellEnd"/>
       <w:r>
-        <w:t>(</w:t>
-      </w:r>
-      <w:proofErr w:type="gramEnd"/>
-      <w:r>
-        <w:t>);</w:t>
+        <w:t>();</w:t>
       </w:r>
     </w:p>
     <w:p>
@@ -67,6 +62,14 @@
           <w:numId w:val="2"/>
         </w:numPr>
       </w:pPr>
+      <w:proofErr w:type="spellStart"/>
+      <w:r>
+        <w:t>CheckFiles</w:t>
+      </w:r>
+      <w:proofErr w:type="spellEnd"/>
+      <w:r>
+        <w:t>();</w:t>
+      </w:r>
     </w:p>
     <w:p>
       <w:r>
@@ -160,17 +163,12 @@
         </w:numPr>
       </w:pPr>
       <w:proofErr w:type="spellStart"/>
-      <w:proofErr w:type="gramStart"/>
       <w:r>
         <w:t>CreazioneCalciatori</w:t>
       </w:r>
       <w:proofErr w:type="spellEnd"/>
       <w:r>
-        <w:t>(</w:t>
-      </w:r>
-      <w:proofErr w:type="gramEnd"/>
-      <w:r>
-        <w:t>);</w:t>
+        <w:t>();</w:t>
       </w:r>
     </w:p>
     <w:p>
@@ -210,13 +208,8 @@
           <w:numId w:val="2"/>
         </w:numPr>
       </w:pPr>
-      <w:proofErr w:type="gramStart"/>
-      <w:r>
-        <w:t>Crediti(</w:t>
-      </w:r>
-      <w:proofErr w:type="gramEnd"/>
-      <w:r>
-        <w:t>che per tutti saranno pari a 1000);</w:t>
+      <w:r>
+        <w:t>Crediti(che per tutti saranno pari a 1000);</w:t>
       </w:r>
     </w:p>
     <w:p>
@@ -257,17 +250,12 @@
         </w:numPr>
       </w:pPr>
       <w:proofErr w:type="spellStart"/>
-      <w:proofErr w:type="gramStart"/>
       <w:r>
         <w:t>ControlloNomeInserito</w:t>
       </w:r>
       <w:proofErr w:type="spellEnd"/>
       <w:r>
-        <w:t>(</w:t>
-      </w:r>
-      <w:proofErr w:type="gramEnd"/>
-      <w:r>
-        <w:t>) con il quale controllo che il nome che il giocatore inserisca rispetti delle certe condizioni e sia diverso da nomi già inseriti;</w:t>
+        <w:t>() con il quale controllo che il nome che il giocatore inserisca rispetti delle certe condizioni e sia diverso da nomi già inseriti;</w:t>
       </w:r>
     </w:p>
     <w:p>
@@ -278,13 +266,8 @@
           <w:numId w:val="3"/>
         </w:numPr>
       </w:pPr>
-      <w:proofErr w:type="gramStart"/>
-      <w:r>
-        <w:t>Asta(</w:t>
-      </w:r>
-      <w:proofErr w:type="gramEnd"/>
-      <w:r>
-        <w:t>);</w:t>
+      <w:r>
+        <w:t>Asta();</w:t>
       </w:r>
     </w:p>
     <w:p>
@@ -296,17 +279,12 @@
         </w:numPr>
       </w:pPr>
       <w:proofErr w:type="spellStart"/>
-      <w:proofErr w:type="gramStart"/>
       <w:r>
         <w:t>AssegnazioneRosa</w:t>
       </w:r>
       <w:proofErr w:type="spellEnd"/>
       <w:r>
-        <w:t>(</w:t>
-      </w:r>
-      <w:proofErr w:type="gramEnd"/>
-      <w:r>
-        <w:t>);</w:t>
+        <w:t>();</w:t>
       </w:r>
     </w:p>
     <w:p>
@@ -318,17 +296,29 @@
         </w:numPr>
       </w:pPr>
       <w:proofErr w:type="spellStart"/>
-      <w:proofErr w:type="gramStart"/>
       <w:r>
         <w:t>AssegnazioneFormazione</w:t>
       </w:r>
       <w:proofErr w:type="spellEnd"/>
       <w:r>
-        <w:t>(</w:t>
-      </w:r>
-      <w:proofErr w:type="gramEnd"/>
-      <w:r>
-        <w:t>);</w:t>
+        <w:t>();</w:t>
+      </w:r>
+    </w:p>
+    <w:p>
+      <w:pPr>
+        <w:pStyle w:val="Paragrafoelenco"/>
+        <w:numPr>
+          <w:ilvl w:val="0"/>
+          <w:numId w:val="3"/>
+        </w:numPr>
+      </w:pPr>
+      <w:proofErr w:type="spellStart"/>
+      <w:r>
+        <w:t>SalvataggioRosaeFormazione</w:t>
+      </w:r>
+      <w:proofErr w:type="spellEnd"/>
+      <w:r>
+        <w:t>();</w:t>
       </w:r>
     </w:p>
     <w:p>
@@ -345,17 +335,12 @@
         </w:numPr>
       </w:pPr>
       <w:proofErr w:type="spellStart"/>
-      <w:proofErr w:type="gramStart"/>
       <w:r>
         <w:t>GenerazionePartite</w:t>
       </w:r>
       <w:proofErr w:type="spellEnd"/>
       <w:r>
-        <w:t>(</w:t>
-      </w:r>
-      <w:proofErr w:type="gramEnd"/>
-      <w:r>
-        <w:t>);</w:t>
+        <w:t>();</w:t>
       </w:r>
     </w:p>
     <w:p>
@@ -367,17 +352,12 @@
         </w:numPr>
       </w:pPr>
       <w:proofErr w:type="spellStart"/>
-      <w:proofErr w:type="gramStart"/>
       <w:r>
         <w:t>AssegnazionePunteggiGiocatori</w:t>
       </w:r>
       <w:proofErr w:type="spellEnd"/>
       <w:r>
-        <w:t>(</w:t>
-      </w:r>
-      <w:proofErr w:type="gramEnd"/>
-      <w:r>
-        <w:t>);</w:t>
+        <w:t>();</w:t>
       </w:r>
     </w:p>
     <w:p>
@@ -389,17 +369,66 @@
         </w:numPr>
       </w:pPr>
       <w:proofErr w:type="spellStart"/>
-      <w:proofErr w:type="gramStart"/>
       <w:r>
         <w:t>DichiarazioneVincitore</w:t>
       </w:r>
       <w:proofErr w:type="spellEnd"/>
       <w:r>
-        <w:t>(</w:t>
-      </w:r>
-      <w:proofErr w:type="gramEnd"/>
-      <w:r>
-        <w:t>);</w:t>
+        <w:t>();</w:t>
+      </w:r>
+    </w:p>
+    <w:p>
+      <w:pPr>
+        <w:pStyle w:val="Paragrafoelenco"/>
+        <w:numPr>
+          <w:ilvl w:val="0"/>
+          <w:numId w:val="5"/>
+        </w:numPr>
+      </w:pPr>
+      <w:proofErr w:type="spellStart"/>
+      <w:r>
+        <w:t>SalvataggioPunteggi</w:t>
+      </w:r>
+      <w:proofErr w:type="spellEnd"/>
+      <w:r>
+        <w:t>();</w:t>
+      </w:r>
+    </w:p>
+    <w:p>
+      <w:pPr>
+        <w:pStyle w:val="Paragrafoelenco"/>
+        <w:numPr>
+          <w:ilvl w:val="0"/>
+          <w:numId w:val="5"/>
+        </w:numPr>
+      </w:pPr>
+      <w:proofErr w:type="spellStart"/>
+      <w:r>
+        <w:t>Salvataggio</w:t>
+      </w:r>
+      <w:r>
+        <w:t>Dati</w:t>
+      </w:r>
+      <w:proofErr w:type="spellEnd"/>
+      <w:r>
+        <w:t>();</w:t>
+      </w:r>
+    </w:p>
+    <w:p>
+      <w:pPr>
+        <w:pStyle w:val="Paragrafoelenco"/>
+        <w:numPr>
+          <w:ilvl w:val="0"/>
+          <w:numId w:val="5"/>
+        </w:numPr>
+      </w:pPr>
+      <w:proofErr w:type="spellStart"/>
+      <w:r>
+        <w:t>GiornataSuccessiva</w:t>
+      </w:r>
+      <w:proofErr w:type="spellEnd"/>
+      <w:r>
+        <w:t>();</w:t>
       </w:r>
     </w:p>
     <w:p>
@@ -461,221 +490,481 @@
         </w:numPr>
       </w:pPr>
       <w:r>
+        <w:lastRenderedPageBreak/>
         <w:t>“Seleziona Campionato già cominciato”</w:t>
       </w:r>
       <w:r>
-        <w:t xml:space="preserve"> controlla che nella directory “Campionati” esista il campionato che l’utente ha scritto da tastiera e se non esiste verranno scritti i nomi dei campionati esistenti oppure costringe l’utente a creare un nuovo campionato</w:t>
-      </w:r>
-      <w:r>
-        <w:t>;</w:t>
-      </w:r>
-    </w:p>
-    <w:p>
-      <w:r>
-        <w:t>Quando l’utente crea un campionato, inserirà inizialmente il numero di giocatori che saranno compresi tra 2 e 10(per ora) e per ciascuno inserirà il suo nickname e controllerà che sia diverso da quello di altri.</w:t>
-      </w:r>
-    </w:p>
-    <w:p>
-      <w:r>
-        <w:lastRenderedPageBreak/>
-        <w:t>Nella lista “Giocatori” verrà creata una nuova linea per ciascun nome inserito dall’utente.</w:t>
-      </w:r>
-    </w:p>
-    <w:p>
-      <w:r>
-        <w:t xml:space="preserve">Dopo aver, con la funzione </w:t>
-      </w:r>
-      <w:proofErr w:type="gramStart"/>
-      <w:r>
-        <w:t>Asta(</w:t>
-      </w:r>
-      <w:proofErr w:type="gramEnd"/>
-      <w:r>
-        <w:t xml:space="preserve">), l’utente potrà selezionare uno alla volta i calciatori presenti nella lista “Calciatori” e, mediante un </w:t>
-      </w:r>
-      <w:proofErr w:type="spellStart"/>
-      <w:r>
-        <w:t>if</w:t>
-      </w:r>
-      <w:proofErr w:type="spellEnd"/>
-      <w:r>
-        <w:t>, verrà controllato che quel calciatore non sia già stato assegnato a uno dei giocatori. Se il calciatore selezionato non appartiene a nessun giocatore allora uno alla volta, i giocatori potranno inserire il prezzo dell’offerta per il calciatore e, appena tutti avranno fatto la loro offerta verrà controllato chi ha fatto l’offerta maggiore e se l’hanno inserito due o più giocatori, verrà scelto casualmente fra i giocatori che hanno fatto quell’offerta,  gli verrà ass</w:t>
-      </w:r>
-      <w:r>
-        <w:t xml:space="preserve">egnato il giocatore nella list </w:t>
-      </w:r>
-      <w:proofErr w:type="spellStart"/>
-      <w:r>
-        <w:t>RosadelGiocatore</w:t>
-      </w:r>
-      <w:proofErr w:type="spellEnd"/>
-      <w:r>
-        <w:t xml:space="preserve"> tramite la funzione </w:t>
-      </w:r>
-      <w:proofErr w:type="spellStart"/>
-      <w:r>
-        <w:t>AssegnazioneRosa</w:t>
-      </w:r>
-      <w:proofErr w:type="spellEnd"/>
-      <w:r>
-        <w:t xml:space="preserve">() e per assegnargli il </w:t>
-      </w:r>
-      <w:r>
-        <w:t>calciatore,</w:t>
-      </w:r>
-      <w:r>
-        <w:t xml:space="preserve"> verrà passato l’id del </w:t>
-      </w:r>
-      <w:r>
-        <w:t>calciatore</w:t>
-      </w:r>
-      <w:r>
-        <w:t xml:space="preserve"> nella lista “Calciatori”</w:t>
-      </w:r>
-    </w:p>
-    <w:p>
-      <w:r>
-        <w:t>Appena</w:t>
-      </w:r>
-      <w:r>
-        <w:t xml:space="preserve"> ciascuno</w:t>
-      </w:r>
-      <w:r>
-        <w:t xml:space="preserve"> </w:t>
-      </w:r>
-      <w:r>
-        <w:t>de</w:t>
-      </w:r>
-      <w:r>
-        <w:t>i giocatori avr</w:t>
-      </w:r>
-      <w:r>
-        <w:t>à</w:t>
-      </w:r>
-      <w:r>
-        <w:t xml:space="preserve"> almeno 11 calciatori all’interno della propria lista, l’utente potrà terminare l’asta e passare all’assegnazione delle formazioni in cui ogni giocatore, in base alla r</w:t>
-      </w:r>
-      <w:r>
-        <w:t>osa che hanno, possono assegnare 11 calciatori della propria rosa nella formazione</w:t>
-      </w:r>
-      <w:r>
-        <w:t>.</w:t>
-      </w:r>
-    </w:p>
-    <w:p>
-      <w:r>
-        <w:t xml:space="preserve">Dopo l’assegnazione delle formazioni, viene creato un file per ogni singolo giocatore in cui verranno </w:t>
-      </w:r>
-      <w:r>
-        <w:t>salvate le rose di ogni giocatore. I file serviranno nel caso in cui l’utente riapri il programma più avanti nel tempo, in questo modo ogni giocatore avrà la sua rosa e potrà modificare la formazione in base alla rosa.</w:t>
-      </w:r>
-    </w:p>
-    <w:p>
-      <w:r>
-        <w:t xml:space="preserve">Nel caso in cui </w:t>
-      </w:r>
-      <w:r>
-        <w:t xml:space="preserve">un giocatore assegni un calciatore in un ruolo che non sarebbe il suo, verrà applicato un </w:t>
-      </w:r>
-      <w:proofErr w:type="spellStart"/>
-      <w:r>
-        <w:t>malus</w:t>
-      </w:r>
-      <w:proofErr w:type="spellEnd"/>
-      <w:r>
-        <w:t xml:space="preserve"> nell’assegnazione del punteggio a quel giocatore:</w:t>
-      </w:r>
-    </w:p>
-    <w:p>
-      <w:pPr>
-        <w:pStyle w:val="Paragrafoelenco"/>
-        <w:numPr>
-          <w:ilvl w:val="0"/>
-          <w:numId w:val="6"/>
-        </w:numPr>
-      </w:pPr>
-      <w:r>
-        <w:t xml:space="preserve">Se assegna un attaccante, un centrocampista, un difensore, o un portiere in uno degli altri ruoli, avrà un </w:t>
-      </w:r>
-      <w:proofErr w:type="spellStart"/>
-      <w:r>
-        <w:t>malus</w:t>
-      </w:r>
-      <w:proofErr w:type="spellEnd"/>
-      <w:r>
-        <w:t xml:space="preserve"> per cui il suo punteggio che verrà estratto sarà diminuito di 1 o 2;</w:t>
-      </w:r>
-    </w:p>
-    <w:p>
-      <w:r>
-        <w:t xml:space="preserve">Dopo verrà richiamata la funzione </w:t>
-      </w:r>
-      <w:proofErr w:type="spellStart"/>
-      <w:proofErr w:type="gramStart"/>
-      <w:r>
-        <w:t>GenerazionePartite</w:t>
-      </w:r>
-      <w:proofErr w:type="spellEnd"/>
-      <w:r>
-        <w:t>(</w:t>
-      </w:r>
-      <w:proofErr w:type="gramEnd"/>
-      <w:r>
-        <w:t>) che sceglie casualmente le squadre che si sfideranno e lo fa per ogni giornata.</w:t>
-      </w:r>
-    </w:p>
-    <w:p>
-      <w:r>
-        <w:t xml:space="preserve">Dopo verrà richiamata la funzione </w:t>
-      </w:r>
-      <w:proofErr w:type="spellStart"/>
-      <w:proofErr w:type="gramStart"/>
-      <w:r>
-        <w:t>AssegnazionePunteggiGiocatori</w:t>
-      </w:r>
-      <w:proofErr w:type="spellEnd"/>
-      <w:r>
-        <w:t>(</w:t>
-      </w:r>
-      <w:proofErr w:type="gramEnd"/>
-      <w:r>
-        <w:t xml:space="preserve">) che </w:t>
-      </w:r>
-      <w:r>
-        <w:t xml:space="preserve">per ogni calciatore di ciascuna formazione di ogni singolo giocatore andrà ad assegnare un punteggio compreso tra 2 o </w:t>
-      </w:r>
-      <w:r>
-        <w:t>12 ed, in caso in cui il giocatore abbia assegnato il calciatore in ruolo diverso da quello previsto dalla lista Calciatori, il punteggio verrà diminuito di 2.</w:t>
-      </w:r>
-    </w:p>
-    <w:p>
-      <w:r>
-        <w:t xml:space="preserve">Dopo aver generato i punteggi dei singoli calciatori, verrà chiamata la funzione </w:t>
-      </w:r>
-      <w:proofErr w:type="spellStart"/>
-      <w:proofErr w:type="gramStart"/>
-      <w:r>
-        <w:t>Dichiara</w:t>
-      </w:r>
-      <w:r>
-        <w:t>zioneVincitore</w:t>
-      </w:r>
-      <w:proofErr w:type="spellEnd"/>
-      <w:r>
-        <w:t>(</w:t>
-      </w:r>
-      <w:proofErr w:type="gramEnd"/>
-      <w:r>
-        <w:t>) che dichiarerà i vincitori di quella giornata</w:t>
-      </w:r>
-      <w:r>
-        <w:t xml:space="preserve"> che otterranno altri 3 punti.</w:t>
-      </w:r>
-    </w:p>
-    <w:p>
+        <w:t xml:space="preserve"> controlla che nella directory “Campionati” esista il </w:t>
+      </w:r>
       <w:bookmarkStart w:id="0" w:name="_GoBack"/>
       <w:bookmarkEnd w:id="0"/>
-    </w:p>
+      <w:r>
+        <w:t>campionato che l’utente ha scritto da tastiera e se non esiste verranno scritti i nomi dei campionati esistenti oppure costringe l’utente a creare un nuovo campionato</w:t>
+      </w:r>
+      <w:r>
+        <w:t>;</w:t>
+      </w:r>
+    </w:p>
+    <w:p>
+      <w:pPr>
+        <w:rPr>
+          <w:b/>
+        </w:rPr>
+      </w:pPr>
+      <w:r>
+        <w:rPr>
+          <w:b/>
+        </w:rPr>
+        <w:t>Caso “Inizia nuovo campionato”:</w:t>
+      </w:r>
+    </w:p>
+    <w:p>
+      <w:r>
+        <w:t>Quando l’utente crea un campionato, inserirà inizialmente il numero di giocatori che saranno compresi tra 2 e 10(per ora) e per ciascuno inserirà il suo nickname e controllerà che sia diverso da quello di altri.</w:t>
+      </w:r>
+    </w:p>
+    <w:p>
+      <w:r>
+        <w:t>Nella lista “Giocatori” verrà creata una nuova linea per ciascun nome inserito dall’utente.</w:t>
+      </w:r>
+    </w:p>
+    <w:p>
+      <w:r>
+        <w:t xml:space="preserve">Dopo aver, con la funzione </w:t>
+      </w:r>
+      <w:proofErr w:type="gramStart"/>
+      <w:r>
+        <w:t>Asta(</w:t>
+      </w:r>
+      <w:proofErr w:type="gramEnd"/>
+      <w:r>
+        <w:t xml:space="preserve">), l’utente potrà selezionare uno alla volta i calciatori presenti nella lista “Calciatori” e, mediante un </w:t>
+      </w:r>
+      <w:proofErr w:type="spellStart"/>
+      <w:r>
+        <w:t>if</w:t>
+      </w:r>
+      <w:proofErr w:type="spellEnd"/>
+      <w:r>
+        <w:t>, verrà controllato che quel calciatore non sia già stato assegnato a uno dei giocatori. Se il calciatore selezionato non appartiene a nessun giocatore allora uno alla volta, i giocatori potranno inserire il prezzo dell’offerta per il calciatore e, appena tutti avranno fatto la loro offerta verrà controllato chi ha fatto l’offerta maggiore e se l’hanno inserito due o più giocatori, verrà scelto casualmente fra i giocatori che hanno fatto quell’offerta,  gli verrà ass</w:t>
+      </w:r>
+      <w:r>
+        <w:t xml:space="preserve">egnato il giocatore nella list </w:t>
+      </w:r>
+      <w:proofErr w:type="spellStart"/>
+      <w:r>
+        <w:t>RosadelGiocatore</w:t>
+      </w:r>
+      <w:proofErr w:type="spellEnd"/>
+      <w:r>
+        <w:t xml:space="preserve"> tramite la funzione </w:t>
+      </w:r>
+      <w:proofErr w:type="spellStart"/>
+      <w:r>
+        <w:t>AssegnazioneRosa</w:t>
+      </w:r>
+      <w:proofErr w:type="spellEnd"/>
+      <w:r>
+        <w:t xml:space="preserve">() e per assegnargli il </w:t>
+      </w:r>
+      <w:r>
+        <w:t>calciatore,</w:t>
+      </w:r>
+      <w:r>
+        <w:t xml:space="preserve"> verrà passato l’id del </w:t>
+      </w:r>
+      <w:r>
+        <w:t>calciatore</w:t>
+      </w:r>
+      <w:r>
+        <w:t xml:space="preserve"> nella lista “Calciatori”</w:t>
+      </w:r>
+    </w:p>
+    <w:p>
+      <w:r>
+        <w:t>Appena</w:t>
+      </w:r>
+      <w:r>
+        <w:t xml:space="preserve"> ciascuno</w:t>
+      </w:r>
+      <w:r>
+        <w:t xml:space="preserve"> </w:t>
+      </w:r>
+      <w:r>
+        <w:t>de</w:t>
+      </w:r>
+      <w:r>
+        <w:t>i giocatori avr</w:t>
+      </w:r>
+      <w:r>
+        <w:t>à</w:t>
+      </w:r>
+      <w:r>
+        <w:t xml:space="preserve"> almeno 11 calciatori all’interno della propria lista, l’utente potrà terminare l’asta e passare all’assegnazione delle formazioni in cui ogni giocatore, in base alla r</w:t>
+      </w:r>
+      <w:r>
+        <w:t>osa che hanno, possono assegnare 11 calciatori della propria rosa nella formazione</w:t>
+      </w:r>
+      <w:r>
+        <w:t>.</w:t>
+      </w:r>
+    </w:p>
+    <w:p>
+      <w:r>
+        <w:t xml:space="preserve">Dopo l’assegnazione delle formazioni, viene creato un file per ogni singolo giocatore in cui verranno </w:t>
+      </w:r>
+      <w:r>
+        <w:t>salvate le rose di ogni giocatore. I file serviranno nel caso in cui l’utente riapri il programma più avanti nel tempo, in questo modo ogni giocatore avrà la sua rosa e potrà modificare la formazione in base alla rosa.</w:t>
+      </w:r>
+    </w:p>
+    <w:p>
+      <w:r>
+        <w:t xml:space="preserve">Nel caso in cui </w:t>
+      </w:r>
+      <w:r>
+        <w:t xml:space="preserve">un giocatore assegni un calciatore in un ruolo che non sarebbe il suo, verrà applicato un </w:t>
+      </w:r>
+      <w:proofErr w:type="spellStart"/>
+      <w:r>
+        <w:t>malus</w:t>
+      </w:r>
+      <w:proofErr w:type="spellEnd"/>
+      <w:r>
+        <w:t xml:space="preserve"> nell’assegnazione del punteggio a quel giocatore:</w:t>
+      </w:r>
+    </w:p>
+    <w:p>
+      <w:pPr>
+        <w:pStyle w:val="Paragrafoelenco"/>
+        <w:numPr>
+          <w:ilvl w:val="0"/>
+          <w:numId w:val="6"/>
+        </w:numPr>
+      </w:pPr>
+      <w:r>
+        <w:t xml:space="preserve">Se assegna un attaccante, un centrocampista, un difensore, o un portiere in uno degli altri ruoli, avrà un </w:t>
+      </w:r>
+      <w:proofErr w:type="spellStart"/>
+      <w:r>
+        <w:t>malus</w:t>
+      </w:r>
+      <w:proofErr w:type="spellEnd"/>
+      <w:r>
+        <w:t xml:space="preserve"> per cui il suo punteggio che verrà estratto sarà diminuito di 2;</w:t>
+      </w:r>
+    </w:p>
+    <w:p>
+      <w:r>
+        <w:t xml:space="preserve">Dopo verrà richiamata la funzione </w:t>
+      </w:r>
+      <w:proofErr w:type="spellStart"/>
+      <w:proofErr w:type="gramStart"/>
+      <w:r>
+        <w:t>GenerazionePartite</w:t>
+      </w:r>
+      <w:proofErr w:type="spellEnd"/>
+      <w:r>
+        <w:t>(</w:t>
+      </w:r>
+      <w:proofErr w:type="gramEnd"/>
+      <w:r>
+        <w:t>) che sceglie casualmente le squadre che si sfideranno e lo fa per ogni giornata.</w:t>
+      </w:r>
+    </w:p>
+    <w:p>
+      <w:r>
+        <w:t xml:space="preserve">Dopo verrà richiamata la funzione </w:t>
+      </w:r>
+      <w:proofErr w:type="spellStart"/>
+      <w:proofErr w:type="gramStart"/>
+      <w:r>
+        <w:t>AssegnazionePunteggiGiocatori</w:t>
+      </w:r>
+      <w:proofErr w:type="spellEnd"/>
+      <w:r>
+        <w:t>(</w:t>
+      </w:r>
+      <w:proofErr w:type="gramEnd"/>
+      <w:r>
+        <w:t xml:space="preserve">) che </w:t>
+      </w:r>
+      <w:r>
+        <w:t xml:space="preserve">per ogni calciatore di ciascuna formazione di ogni singolo giocatore andrà ad assegnare un punteggio compreso tra 2 o </w:t>
+      </w:r>
+      <w:r>
+        <w:t>12 ed, in caso in cui il giocatore abbia assegnato il calciatore in ruolo diverso da quello previsto dalla lista Calciatori, il punteggio verrà diminuito di 2.</w:t>
+      </w:r>
+    </w:p>
+    <w:p>
+      <w:r>
+        <w:t xml:space="preserve">Dopo aver generato i punteggi dei singoli calciatori, verrà chiamata la funzione </w:t>
+      </w:r>
+      <w:proofErr w:type="spellStart"/>
+      <w:proofErr w:type="gramStart"/>
+      <w:r>
+        <w:t>Dichiara</w:t>
+      </w:r>
+      <w:r>
+        <w:t>zioneVincitore</w:t>
+      </w:r>
+      <w:proofErr w:type="spellEnd"/>
+      <w:r>
+        <w:t>(</w:t>
+      </w:r>
+      <w:proofErr w:type="gramEnd"/>
+      <w:r>
+        <w:t>) che dichiarerà i vincitori di quella giornata</w:t>
+      </w:r>
+      <w:r>
+        <w:t xml:space="preserve"> che otterranno altri 3 punti</w:t>
+      </w:r>
+      <w:r>
+        <w:t>, i perdenti non otterranno nessun punto invece quelli che pareggiano otterranno entrambi un punto</w:t>
+      </w:r>
+      <w:r>
+        <w:t>.</w:t>
+      </w:r>
+    </w:p>
+    <w:p>
+      <w:r>
+        <w:t xml:space="preserve">In seguito verrà chiamata la funzione </w:t>
+      </w:r>
+      <w:proofErr w:type="spellStart"/>
+      <w:proofErr w:type="gramStart"/>
+      <w:r>
+        <w:t>SalvataggioPunteggi</w:t>
+      </w:r>
+      <w:proofErr w:type="spellEnd"/>
+      <w:r>
+        <w:t>(</w:t>
+      </w:r>
+      <w:proofErr w:type="gramEnd"/>
+      <w:r>
+        <w:t>) che salva nel file “Partite.txt” la giornata e le squadre con i punteggi della giornata</w:t>
+      </w:r>
+      <w:r>
+        <w:t xml:space="preserve"> e metterà l’attributi “</w:t>
+      </w:r>
+      <w:proofErr w:type="spellStart"/>
+      <w:r>
+        <w:t>hidden</w:t>
+      </w:r>
+      <w:proofErr w:type="spellEnd"/>
+      <w:r>
+        <w:t>” al file in modo che l’utente</w:t>
+      </w:r>
+      <w:r>
+        <w:t xml:space="preserve"> non possa modificarlo</w:t>
+      </w:r>
+      <w:r>
+        <w:t>.</w:t>
+      </w:r>
+    </w:p>
+    <w:p>
+      <w:r>
+        <w:t xml:space="preserve">Appena avrà salvato il file, verrà chiamata la funzione </w:t>
+      </w:r>
+      <w:proofErr w:type="spellStart"/>
+      <w:proofErr w:type="gramStart"/>
+      <w:r>
+        <w:t>SalvataggioDati</w:t>
+      </w:r>
+      <w:proofErr w:type="spellEnd"/>
+      <w:r>
+        <w:t>(</w:t>
+      </w:r>
+      <w:proofErr w:type="gramEnd"/>
+      <w:r>
+        <w:t>) che servirà per salvare il numero della giornata</w:t>
+      </w:r>
+      <w:r>
+        <w:t xml:space="preserve"> in un file.txt.</w:t>
+      </w:r>
+    </w:p>
+    <w:p>
+      <w:r>
+        <w:lastRenderedPageBreak/>
+        <w:t>Ogni sette giornate verrà mostrata una classifica parziale</w:t>
+      </w:r>
+      <w:r>
+        <w:t xml:space="preserve"> prima</w:t>
+      </w:r>
+      <w:r>
+        <w:t xml:space="preserve"> </w:t>
+      </w:r>
+      <w:r>
+        <w:t xml:space="preserve">assegnando ai giocatori, la somma dei punteggi di ciascuna giornata di ciascun giocatore salvate nel file “Partite.txt” e dopo riordina i giocatori in modo decrescente per il loro punteggio tramite </w:t>
+      </w:r>
+      <w:proofErr w:type="spellStart"/>
+      <w:r>
+        <w:t>bubble</w:t>
+      </w:r>
+      <w:proofErr w:type="spellEnd"/>
+      <w:r>
+        <w:t xml:space="preserve"> </w:t>
+      </w:r>
+      <w:proofErr w:type="spellStart"/>
+      <w:r>
+        <w:t>sort</w:t>
+      </w:r>
+      <w:proofErr w:type="spellEnd"/>
+      <w:r>
+        <w:t>.</w:t>
+      </w:r>
+    </w:p>
+    <w:p>
+      <w:r>
+        <w:t xml:space="preserve">Alla fine verrà chiesto all’utente se vorrà continuare a giocare oppure se vuole chiudere il programma tramite uno </w:t>
+      </w:r>
+      <w:proofErr w:type="spellStart"/>
+      <w:proofErr w:type="gramStart"/>
+      <w:r>
+        <w:t>switch</w:t>
+      </w:r>
+      <w:proofErr w:type="spellEnd"/>
+      <w:r>
+        <w:t>(</w:t>
+      </w:r>
+      <w:proofErr w:type="gramEnd"/>
+      <w:r>
+        <w:t>).</w:t>
+      </w:r>
+    </w:p>
+    <w:p>
+      <w:r>
+        <w:t xml:space="preserve">Se deciderà di continuare verrà chiamata la funzione </w:t>
+      </w:r>
+      <w:proofErr w:type="spellStart"/>
+      <w:proofErr w:type="gramStart"/>
+      <w:r>
+        <w:t>GiornataSuccessiva</w:t>
+      </w:r>
+      <w:proofErr w:type="spellEnd"/>
+      <w:r>
+        <w:t>(</w:t>
+      </w:r>
+      <w:proofErr w:type="gramEnd"/>
+      <w:r>
+        <w:t xml:space="preserve">) e ripartirà dalla funzione </w:t>
+      </w:r>
+      <w:proofErr w:type="spellStart"/>
+      <w:r>
+        <w:t>AssegnazioneFormazione</w:t>
+      </w:r>
+      <w:proofErr w:type="spellEnd"/>
+      <w:r>
+        <w:t>() dove il giocatore potrà decidere se mantenere la formazione attuale oppure cambiarla, invece se deciderà di chiudere il programma</w:t>
+      </w:r>
+      <w:r>
+        <w:t xml:space="preserve"> tramite </w:t>
+      </w:r>
+      <w:proofErr w:type="spellStart"/>
+      <w:r>
+        <w:t>System.Environment.Exit</w:t>
+      </w:r>
+      <w:proofErr w:type="spellEnd"/>
+      <w:r>
+        <w:t>(0);</w:t>
+      </w:r>
+    </w:p>
+    <w:p>
+      <w:pPr>
+        <w:rPr>
+          <w:b/>
+        </w:rPr>
+      </w:pPr>
+      <w:r>
+        <w:rPr>
+          <w:b/>
+        </w:rPr>
+        <w:t>Caso “</w:t>
+      </w:r>
+      <w:r>
+        <w:rPr>
+          <w:b/>
+        </w:rPr>
+        <w:t>Seleziona</w:t>
+      </w:r>
+      <w:r>
+        <w:rPr>
+          <w:b/>
+        </w:rPr>
+        <w:t xml:space="preserve"> campionato</w:t>
+      </w:r>
+      <w:r>
+        <w:rPr>
+          <w:b/>
+        </w:rPr>
+        <w:t xml:space="preserve"> già cominciato</w:t>
+      </w:r>
+      <w:r>
+        <w:rPr>
+          <w:b/>
+        </w:rPr>
+        <w:t>”:</w:t>
+      </w:r>
+    </w:p>
+    <w:p>
+      <w:r>
+        <w:t>Per prima cosa verranno controllate le directory presenti nella directory “Campionati” che rappresentano i singoli campionati, se non sono presenti delle cartelle allora obbligherà l’utente a creare un campionato, altrimenti verranno mostrati a schermo i vari campionati tra cui l’utente può scegliere.</w:t>
+      </w:r>
+    </w:p>
+    <w:p>
+      <w:r>
+        <w:t xml:space="preserve">Dopo che l’utente ha inserito il nome del campionato, verrà chiamata la funziona </w:t>
+      </w:r>
+      <w:proofErr w:type="spellStart"/>
+      <w:proofErr w:type="gramStart"/>
+      <w:r>
+        <w:t>CheckFiles</w:t>
+      </w:r>
+      <w:proofErr w:type="spellEnd"/>
+      <w:r>
+        <w:t>(</w:t>
+      </w:r>
+      <w:proofErr w:type="gramEnd"/>
+      <w:r>
+        <w:t>) che controllerà ciascuno dei file del campionato e nel caso in cui, anche uno solo di essi manchi, abbia dei dati mancanti o sia vuoto, verrà eliminato il campionato e porterà l’utente all’inizio.</w:t>
+      </w:r>
+    </w:p>
+    <w:p>
+      <w:r>
+        <w:t>In caso contrario, per ciascun file di salvataggio dei giocatori, vengono letti i dati e verrà creato un giocatore a cui verrà assegnato la sua rosa, ed il suo punteggio.</w:t>
+      </w:r>
+    </w:p>
+    <w:p>
+      <w:r>
+        <w:t>Dopo verranno richiesti i calciatori da inserire nella formazione mediante</w:t>
+      </w:r>
+      <w:r>
+        <w:t xml:space="preserve"> la funzione </w:t>
+      </w:r>
+      <w:proofErr w:type="spellStart"/>
+      <w:proofErr w:type="gramStart"/>
+      <w:r>
+        <w:t>Assegnazione</w:t>
+      </w:r>
+      <w:r>
+        <w:t>formazione</w:t>
+      </w:r>
+      <w:proofErr w:type="spellEnd"/>
+      <w:r>
+        <w:t>(</w:t>
+      </w:r>
+      <w:proofErr w:type="gramEnd"/>
+      <w:r>
+        <w:t xml:space="preserve">) e dopo continuerà come per il caso di “Inizia nuovo campionato”. </w:t>
+      </w:r>
+    </w:p>
+    <w:p/>
+    <w:p>
+      <w:pPr>
+        <w:rPr>
+          <w:b/>
+        </w:rPr>
+      </w:pPr>
+    </w:p>
+    <w:p/>
     <w:p/>
     <w:sectPr>
       <w:headerReference w:type="default" r:id="rId7"/>
@@ -1857,6 +2146,7 @@
   <w:style w:type="paragraph" w:default="1" w:styleId="Normale">
     <w:name w:val="Normal"/>
     <w:qFormat/>
+    <w:rsid w:val="009458F2"/>
   </w:style>
   <w:style w:type="character" w:default="1" w:styleId="Carpredefinitoparagrafo">
     <w:name w:val="Default Paragraph Font"/>

</xml_diff>